<commit_message>
Add Headings in Documentation
</commit_message>
<xml_diff>
--- a/Documents/Amigos Documentation.docx
+++ b/Documents/Amigos Documentation.docx
@@ -32,7 +32,7 @@
                     <pic:cNvPicPr/>
                   </pic:nvPicPr>
                   <pic:blipFill>
-                    <a:blip r:embed="rId5">
+                    <a:blip r:embed="rId6">
                       <a:extLst>
                         <a:ext uri="{28A0092B-C50C-407E-A947-70E740481C1C}">
                           <a14:useLocalDpi xmlns:a14="http://schemas.microsoft.com/office/drawing/2010/main" val="0"/>
@@ -94,7 +94,7 @@
                     </pic:cNvPicPr>
                   </pic:nvPicPr>
                   <pic:blipFill>
-                    <a:blip r:embed="rId6" cstate="print">
+                    <a:blip r:embed="rId7" cstate="print">
                       <a:extLst>
                         <a:ext uri="{28A0092B-C50C-407E-A947-70E740481C1C}">
                           <a14:useLocalDpi xmlns:a14="http://schemas.microsoft.com/office/drawing/2010/main" val="0"/>
@@ -163,7 +163,7 @@
                     <pic:cNvPicPr/>
                   </pic:nvPicPr>
                   <pic:blipFill>
-                    <a:blip r:embed="rId7">
+                    <a:blip r:embed="rId8">
                       <a:extLst>
                         <a:ext uri="{28A0092B-C50C-407E-A947-70E740481C1C}">
                           <a14:useLocalDpi xmlns:a14="http://schemas.microsoft.com/office/drawing/2010/main" val="0"/>
@@ -237,7 +237,7 @@
                     </pic:cNvPicPr>
                   </pic:nvPicPr>
                   <pic:blipFill>
-                    <a:blip r:embed="rId6" cstate="print">
+                    <a:blip r:embed="rId7" cstate="print">
                       <a:extLst>
                         <a:ext uri="{28A0092B-C50C-407E-A947-70E740481C1C}">
                           <a14:useLocalDpi xmlns:a14="http://schemas.microsoft.com/office/drawing/2010/main" val="0"/>
@@ -289,6 +289,12 @@
     </w:p>
     <w:sdt>
       <w:sdtPr>
+        <w:rPr>
+          <w:rFonts w:asciiTheme="minorHAnsi" w:eastAsiaTheme="minorHAnsi" w:hAnsiTheme="minorHAnsi" w:cstheme="minorBidi"/>
+          <w:color w:val="auto"/>
+          <w:sz w:val="22"/>
+          <w:szCs w:val="22"/>
+        </w:rPr>
         <w:id w:val="-498810318"/>
         <w:docPartObj>
           <w:docPartGallery w:val="Table of Contents"/>
@@ -297,13 +303,9 @@
       </w:sdtPr>
       <w:sdtEndPr>
         <w:rPr>
-          <w:rFonts w:asciiTheme="minorHAnsi" w:eastAsiaTheme="minorHAnsi" w:hAnsiTheme="minorHAnsi" w:cstheme="minorBidi"/>
           <w:b/>
           <w:bCs/>
           <w:noProof/>
-          <w:color w:val="auto"/>
-          <w:sz w:val="22"/>
-          <w:szCs w:val="22"/>
         </w:rPr>
       </w:sdtEndPr>
       <w:sdtContent>
@@ -316,16 +318,779 @@
           </w:r>
         </w:p>
         <w:p>
-          <w:fldSimple w:instr=" TOC \o &quot;1-3&quot; \h \z \u ">
-            <w:r>
-              <w:rPr>
-                <w:b/>
-                <w:bCs/>
-                <w:noProof/>
-              </w:rPr>
-              <w:t>No table of contents entries found.</w:t>
-            </w:r>
-          </w:fldSimple>
+          <w:pPr>
+            <w:pStyle w:val="TOC1"/>
+            <w:tabs>
+              <w:tab w:val="left" w:pos="440"/>
+              <w:tab w:val="right" w:leader="dot" w:pos="9019"/>
+            </w:tabs>
+            <w:rPr>
+              <w:rFonts w:eastAsiaTheme="minorEastAsia"/>
+              <w:noProof/>
+            </w:rPr>
+          </w:pPr>
+          <w:r>
+            <w:fldChar w:fldCharType="begin"/>
+          </w:r>
+          <w:r>
+            <w:instrText xml:space="preserve"> TOC \o "1-3" \h \z \u </w:instrText>
+          </w:r>
+          <w:r>
+            <w:fldChar w:fldCharType="separate"/>
+          </w:r>
+          <w:hyperlink w:anchor="_Toc95680455" w:history="1">
+            <w:r>
+              <w:rPr>
+                <w:rStyle w:val="Hyperlink"/>
+                <w:noProof/>
+              </w:rPr>
+              <w:t>1.</w:t>
+            </w:r>
+            <w:r>
+              <w:rPr>
+                <w:rFonts w:eastAsiaTheme="minorEastAsia"/>
+                <w:noProof/>
+              </w:rPr>
+              <w:tab/>
+            </w:r>
+            <w:r>
+              <w:rPr>
+                <w:rStyle w:val="Hyperlink"/>
+                <w:noProof/>
+              </w:rPr>
+              <w:t>Team members</w:t>
+            </w:r>
+            <w:r>
+              <w:rPr>
+                <w:noProof/>
+                <w:webHidden/>
+              </w:rPr>
+              <w:tab/>
+            </w:r>
+            <w:r>
+              <w:rPr>
+                <w:noProof/>
+                <w:webHidden/>
+              </w:rPr>
+              <w:fldChar w:fldCharType="begin"/>
+            </w:r>
+            <w:r>
+              <w:rPr>
+                <w:noProof/>
+                <w:webHidden/>
+              </w:rPr>
+              <w:instrText xml:space="preserve"> PAGEREF _Toc95680455 \h </w:instrText>
+            </w:r>
+            <w:r>
+              <w:rPr>
+                <w:noProof/>
+                <w:webHidden/>
+              </w:rPr>
+            </w:r>
+            <w:r>
+              <w:rPr>
+                <w:noProof/>
+                <w:webHidden/>
+              </w:rPr>
+              <w:fldChar w:fldCharType="separate"/>
+            </w:r>
+            <w:r>
+              <w:rPr>
+                <w:noProof/>
+                <w:webHidden/>
+              </w:rPr>
+              <w:t>3</w:t>
+            </w:r>
+            <w:r>
+              <w:rPr>
+                <w:noProof/>
+                <w:webHidden/>
+              </w:rPr>
+              <w:fldChar w:fldCharType="end"/>
+            </w:r>
+          </w:hyperlink>
+        </w:p>
+        <w:p>
+          <w:pPr>
+            <w:pStyle w:val="TOC1"/>
+            <w:tabs>
+              <w:tab w:val="left" w:pos="440"/>
+              <w:tab w:val="right" w:leader="dot" w:pos="9019"/>
+            </w:tabs>
+            <w:rPr>
+              <w:rFonts w:eastAsiaTheme="minorEastAsia"/>
+              <w:noProof/>
+            </w:rPr>
+          </w:pPr>
+          <w:hyperlink w:anchor="_Toc95680456" w:history="1">
+            <w:r>
+              <w:rPr>
+                <w:rStyle w:val="Hyperlink"/>
+                <w:noProof/>
+              </w:rPr>
+              <w:t>2.</w:t>
+            </w:r>
+            <w:r>
+              <w:rPr>
+                <w:rFonts w:eastAsiaTheme="minorEastAsia"/>
+                <w:noProof/>
+              </w:rPr>
+              <w:tab/>
+            </w:r>
+            <w:r>
+              <w:rPr>
+                <w:rStyle w:val="Hyperlink"/>
+                <w:noProof/>
+              </w:rPr>
+              <w:t>Summary</w:t>
+            </w:r>
+            <w:r>
+              <w:rPr>
+                <w:noProof/>
+                <w:webHidden/>
+              </w:rPr>
+              <w:tab/>
+            </w:r>
+            <w:r>
+              <w:rPr>
+                <w:noProof/>
+                <w:webHidden/>
+              </w:rPr>
+              <w:fldChar w:fldCharType="begin"/>
+            </w:r>
+            <w:r>
+              <w:rPr>
+                <w:noProof/>
+                <w:webHidden/>
+              </w:rPr>
+              <w:instrText xml:space="preserve"> PAGEREF _Toc95680456 \h </w:instrText>
+            </w:r>
+            <w:r>
+              <w:rPr>
+                <w:noProof/>
+                <w:webHidden/>
+              </w:rPr>
+            </w:r>
+            <w:r>
+              <w:rPr>
+                <w:noProof/>
+                <w:webHidden/>
+              </w:rPr>
+              <w:fldChar w:fldCharType="separate"/>
+            </w:r>
+            <w:r>
+              <w:rPr>
+                <w:noProof/>
+                <w:webHidden/>
+              </w:rPr>
+              <w:t>3</w:t>
+            </w:r>
+            <w:r>
+              <w:rPr>
+                <w:noProof/>
+                <w:webHidden/>
+              </w:rPr>
+              <w:fldChar w:fldCharType="end"/>
+            </w:r>
+          </w:hyperlink>
+        </w:p>
+        <w:p>
+          <w:pPr>
+            <w:pStyle w:val="TOC2"/>
+            <w:tabs>
+              <w:tab w:val="left" w:pos="880"/>
+              <w:tab w:val="right" w:leader="dot" w:pos="9019"/>
+            </w:tabs>
+            <w:rPr>
+              <w:rFonts w:eastAsiaTheme="minorEastAsia"/>
+              <w:noProof/>
+            </w:rPr>
+          </w:pPr>
+          <w:hyperlink w:anchor="_Toc95680457" w:history="1">
+            <w:r>
+              <w:rPr>
+                <w:rStyle w:val="Hyperlink"/>
+                <w:noProof/>
+              </w:rPr>
+              <w:t>2.1</w:t>
+            </w:r>
+            <w:r>
+              <w:rPr>
+                <w:rFonts w:eastAsiaTheme="minorEastAsia"/>
+                <w:noProof/>
+              </w:rPr>
+              <w:tab/>
+            </w:r>
+            <w:r>
+              <w:rPr>
+                <w:rStyle w:val="Hyperlink"/>
+                <w:noProof/>
+              </w:rPr>
+              <w:t>Goal</w:t>
+            </w:r>
+            <w:r>
+              <w:rPr>
+                <w:noProof/>
+                <w:webHidden/>
+              </w:rPr>
+              <w:tab/>
+            </w:r>
+            <w:r>
+              <w:rPr>
+                <w:noProof/>
+                <w:webHidden/>
+              </w:rPr>
+              <w:fldChar w:fldCharType="begin"/>
+            </w:r>
+            <w:r>
+              <w:rPr>
+                <w:noProof/>
+                <w:webHidden/>
+              </w:rPr>
+              <w:instrText xml:space="preserve"> PAGEREF _Toc95680457 \h </w:instrText>
+            </w:r>
+            <w:r>
+              <w:rPr>
+                <w:noProof/>
+                <w:webHidden/>
+              </w:rPr>
+            </w:r>
+            <w:r>
+              <w:rPr>
+                <w:noProof/>
+                <w:webHidden/>
+              </w:rPr>
+              <w:fldChar w:fldCharType="separate"/>
+            </w:r>
+            <w:r>
+              <w:rPr>
+                <w:noProof/>
+                <w:webHidden/>
+              </w:rPr>
+              <w:t>3</w:t>
+            </w:r>
+            <w:r>
+              <w:rPr>
+                <w:noProof/>
+                <w:webHidden/>
+              </w:rPr>
+              <w:fldChar w:fldCharType="end"/>
+            </w:r>
+          </w:hyperlink>
+        </w:p>
+        <w:p>
+          <w:pPr>
+            <w:pStyle w:val="TOC2"/>
+            <w:tabs>
+              <w:tab w:val="left" w:pos="880"/>
+              <w:tab w:val="right" w:leader="dot" w:pos="9019"/>
+            </w:tabs>
+            <w:rPr>
+              <w:rFonts w:eastAsiaTheme="minorEastAsia"/>
+              <w:noProof/>
+            </w:rPr>
+          </w:pPr>
+          <w:hyperlink w:anchor="_Toc95680458" w:history="1">
+            <w:r>
+              <w:rPr>
+                <w:rStyle w:val="Hyperlink"/>
+                <w:noProof/>
+              </w:rPr>
+              <w:t>2.2</w:t>
+            </w:r>
+            <w:r>
+              <w:rPr>
+                <w:rFonts w:eastAsiaTheme="minorEastAsia"/>
+                <w:noProof/>
+              </w:rPr>
+              <w:tab/>
+            </w:r>
+            <w:r>
+              <w:rPr>
+                <w:rStyle w:val="Hyperlink"/>
+                <w:noProof/>
+              </w:rPr>
+              <w:t>Stages of Realization</w:t>
+            </w:r>
+            <w:r>
+              <w:rPr>
+                <w:noProof/>
+                <w:webHidden/>
+              </w:rPr>
+              <w:tab/>
+            </w:r>
+            <w:r>
+              <w:rPr>
+                <w:noProof/>
+                <w:webHidden/>
+              </w:rPr>
+              <w:fldChar w:fldCharType="begin"/>
+            </w:r>
+            <w:r>
+              <w:rPr>
+                <w:noProof/>
+                <w:webHidden/>
+              </w:rPr>
+              <w:instrText xml:space="preserve"> PAGEREF _Toc95680458 \h </w:instrText>
+            </w:r>
+            <w:r>
+              <w:rPr>
+                <w:noProof/>
+                <w:webHidden/>
+              </w:rPr>
+            </w:r>
+            <w:r>
+              <w:rPr>
+                <w:noProof/>
+                <w:webHidden/>
+              </w:rPr>
+              <w:fldChar w:fldCharType="separate"/>
+            </w:r>
+            <w:r>
+              <w:rPr>
+                <w:noProof/>
+                <w:webHidden/>
+              </w:rPr>
+              <w:t>3</w:t>
+            </w:r>
+            <w:r>
+              <w:rPr>
+                <w:noProof/>
+                <w:webHidden/>
+              </w:rPr>
+              <w:fldChar w:fldCharType="end"/>
+            </w:r>
+          </w:hyperlink>
+        </w:p>
+        <w:p>
+          <w:pPr>
+            <w:pStyle w:val="TOC2"/>
+            <w:tabs>
+              <w:tab w:val="left" w:pos="880"/>
+              <w:tab w:val="right" w:leader="dot" w:pos="9019"/>
+            </w:tabs>
+            <w:rPr>
+              <w:rFonts w:eastAsiaTheme="minorEastAsia"/>
+              <w:noProof/>
+            </w:rPr>
+          </w:pPr>
+          <w:hyperlink w:anchor="_Toc95680459" w:history="1">
+            <w:r>
+              <w:rPr>
+                <w:rStyle w:val="Hyperlink"/>
+                <w:noProof/>
+              </w:rPr>
+              <w:t>2.3</w:t>
+            </w:r>
+            <w:r>
+              <w:rPr>
+                <w:rFonts w:eastAsiaTheme="minorEastAsia"/>
+                <w:noProof/>
+              </w:rPr>
+              <w:tab/>
+            </w:r>
+            <w:r>
+              <w:rPr>
+                <w:rStyle w:val="Hyperlink"/>
+                <w:noProof/>
+              </w:rPr>
+              <w:t>Used Technologies</w:t>
+            </w:r>
+            <w:r>
+              <w:rPr>
+                <w:noProof/>
+                <w:webHidden/>
+              </w:rPr>
+              <w:tab/>
+            </w:r>
+            <w:r>
+              <w:rPr>
+                <w:noProof/>
+                <w:webHidden/>
+              </w:rPr>
+              <w:fldChar w:fldCharType="begin"/>
+            </w:r>
+            <w:r>
+              <w:rPr>
+                <w:noProof/>
+                <w:webHidden/>
+              </w:rPr>
+              <w:instrText xml:space="preserve"> PAGEREF _Toc95680459 \h </w:instrText>
+            </w:r>
+            <w:r>
+              <w:rPr>
+                <w:noProof/>
+                <w:webHidden/>
+              </w:rPr>
+            </w:r>
+            <w:r>
+              <w:rPr>
+                <w:noProof/>
+                <w:webHidden/>
+              </w:rPr>
+              <w:fldChar w:fldCharType="separate"/>
+            </w:r>
+            <w:r>
+              <w:rPr>
+                <w:noProof/>
+                <w:webHidden/>
+              </w:rPr>
+              <w:t>3</w:t>
+            </w:r>
+            <w:r>
+              <w:rPr>
+                <w:noProof/>
+                <w:webHidden/>
+              </w:rPr>
+              <w:fldChar w:fldCharType="end"/>
+            </w:r>
+          </w:hyperlink>
+        </w:p>
+        <w:p>
+          <w:pPr>
+            <w:pStyle w:val="TOC2"/>
+            <w:tabs>
+              <w:tab w:val="left" w:pos="880"/>
+              <w:tab w:val="right" w:leader="dot" w:pos="9019"/>
+            </w:tabs>
+            <w:rPr>
+              <w:rFonts w:eastAsiaTheme="minorEastAsia"/>
+              <w:noProof/>
+            </w:rPr>
+          </w:pPr>
+          <w:hyperlink w:anchor="_Toc95680460" w:history="1">
+            <w:r>
+              <w:rPr>
+                <w:rStyle w:val="Hyperlink"/>
+                <w:noProof/>
+              </w:rPr>
+              <w:t>2.4</w:t>
+            </w:r>
+            <w:r>
+              <w:rPr>
+                <w:rFonts w:eastAsiaTheme="minorEastAsia"/>
+                <w:noProof/>
+              </w:rPr>
+              <w:tab/>
+            </w:r>
+            <w:r>
+              <w:rPr>
+                <w:rStyle w:val="Hyperlink"/>
+                <w:noProof/>
+              </w:rPr>
+              <w:t>Difficulties we encountered</w:t>
+            </w:r>
+            <w:r>
+              <w:rPr>
+                <w:noProof/>
+                <w:webHidden/>
+              </w:rPr>
+              <w:tab/>
+            </w:r>
+            <w:r>
+              <w:rPr>
+                <w:noProof/>
+                <w:webHidden/>
+              </w:rPr>
+              <w:fldChar w:fldCharType="begin"/>
+            </w:r>
+            <w:r>
+              <w:rPr>
+                <w:noProof/>
+                <w:webHidden/>
+              </w:rPr>
+              <w:instrText xml:space="preserve"> PAGEREF _Toc95680460 \h </w:instrText>
+            </w:r>
+            <w:r>
+              <w:rPr>
+                <w:noProof/>
+                <w:webHidden/>
+              </w:rPr>
+            </w:r>
+            <w:r>
+              <w:rPr>
+                <w:noProof/>
+                <w:webHidden/>
+              </w:rPr>
+              <w:fldChar w:fldCharType="separate"/>
+            </w:r>
+            <w:r>
+              <w:rPr>
+                <w:noProof/>
+                <w:webHidden/>
+              </w:rPr>
+              <w:t>3</w:t>
+            </w:r>
+            <w:r>
+              <w:rPr>
+                <w:noProof/>
+                <w:webHidden/>
+              </w:rPr>
+              <w:fldChar w:fldCharType="end"/>
+            </w:r>
+          </w:hyperlink>
+        </w:p>
+        <w:p>
+          <w:pPr>
+            <w:pStyle w:val="TOC1"/>
+            <w:tabs>
+              <w:tab w:val="left" w:pos="440"/>
+              <w:tab w:val="right" w:leader="dot" w:pos="9019"/>
+            </w:tabs>
+            <w:rPr>
+              <w:rFonts w:eastAsiaTheme="minorEastAsia"/>
+              <w:noProof/>
+            </w:rPr>
+          </w:pPr>
+          <w:hyperlink w:anchor="_Toc95680461" w:history="1">
+            <w:r>
+              <w:rPr>
+                <w:rStyle w:val="Hyperlink"/>
+                <w:noProof/>
+              </w:rPr>
+              <w:t>3.</w:t>
+            </w:r>
+            <w:r>
+              <w:rPr>
+                <w:rFonts w:eastAsiaTheme="minorEastAsia"/>
+                <w:noProof/>
+              </w:rPr>
+              <w:tab/>
+            </w:r>
+            <w:r>
+              <w:rPr>
+                <w:rStyle w:val="Hyperlink"/>
+                <w:noProof/>
+              </w:rPr>
+              <w:t>Block Diagram</w:t>
+            </w:r>
+            <w:r>
+              <w:rPr>
+                <w:noProof/>
+                <w:webHidden/>
+              </w:rPr>
+              <w:tab/>
+            </w:r>
+            <w:r>
+              <w:rPr>
+                <w:noProof/>
+                <w:webHidden/>
+              </w:rPr>
+              <w:fldChar w:fldCharType="begin"/>
+            </w:r>
+            <w:r>
+              <w:rPr>
+                <w:noProof/>
+                <w:webHidden/>
+              </w:rPr>
+              <w:instrText xml:space="preserve"> PAGEREF _Toc95680461 \h </w:instrText>
+            </w:r>
+            <w:r>
+              <w:rPr>
+                <w:noProof/>
+                <w:webHidden/>
+              </w:rPr>
+            </w:r>
+            <w:r>
+              <w:rPr>
+                <w:noProof/>
+                <w:webHidden/>
+              </w:rPr>
+              <w:fldChar w:fldCharType="separate"/>
+            </w:r>
+            <w:r>
+              <w:rPr>
+                <w:noProof/>
+                <w:webHidden/>
+              </w:rPr>
+              <w:t>3</w:t>
+            </w:r>
+            <w:r>
+              <w:rPr>
+                <w:noProof/>
+                <w:webHidden/>
+              </w:rPr>
+              <w:fldChar w:fldCharType="end"/>
+            </w:r>
+          </w:hyperlink>
+        </w:p>
+        <w:p>
+          <w:pPr>
+            <w:pStyle w:val="TOC1"/>
+            <w:tabs>
+              <w:tab w:val="left" w:pos="440"/>
+              <w:tab w:val="right" w:leader="dot" w:pos="9019"/>
+            </w:tabs>
+            <w:rPr>
+              <w:rFonts w:eastAsiaTheme="minorEastAsia"/>
+              <w:noProof/>
+            </w:rPr>
+          </w:pPr>
+          <w:hyperlink w:anchor="_Toc95680462" w:history="1">
+            <w:r>
+              <w:rPr>
+                <w:rStyle w:val="Hyperlink"/>
+                <w:noProof/>
+              </w:rPr>
+              <w:t>4.</w:t>
+            </w:r>
+            <w:r>
+              <w:rPr>
+                <w:rFonts w:eastAsiaTheme="minorEastAsia"/>
+                <w:noProof/>
+              </w:rPr>
+              <w:tab/>
+            </w:r>
+            <w:r>
+              <w:rPr>
+                <w:rStyle w:val="Hyperlink"/>
+                <w:noProof/>
+              </w:rPr>
+              <w:t>Functions</w:t>
+            </w:r>
+            <w:r>
+              <w:rPr>
+                <w:noProof/>
+                <w:webHidden/>
+              </w:rPr>
+              <w:tab/>
+            </w:r>
+            <w:r>
+              <w:rPr>
+                <w:noProof/>
+                <w:webHidden/>
+              </w:rPr>
+              <w:fldChar w:fldCharType="begin"/>
+            </w:r>
+            <w:r>
+              <w:rPr>
+                <w:noProof/>
+                <w:webHidden/>
+              </w:rPr>
+              <w:instrText xml:space="preserve"> PAGEREF _Toc95680462 \h </w:instrText>
+            </w:r>
+            <w:r>
+              <w:rPr>
+                <w:noProof/>
+                <w:webHidden/>
+              </w:rPr>
+            </w:r>
+            <w:r>
+              <w:rPr>
+                <w:noProof/>
+                <w:webHidden/>
+              </w:rPr>
+              <w:fldChar w:fldCharType="separate"/>
+            </w:r>
+            <w:r>
+              <w:rPr>
+                <w:noProof/>
+                <w:webHidden/>
+              </w:rPr>
+              <w:t>3</w:t>
+            </w:r>
+            <w:r>
+              <w:rPr>
+                <w:noProof/>
+                <w:webHidden/>
+              </w:rPr>
+              <w:fldChar w:fldCharType="end"/>
+            </w:r>
+          </w:hyperlink>
+        </w:p>
+        <w:p>
+          <w:pPr>
+            <w:pStyle w:val="TOC1"/>
+            <w:tabs>
+              <w:tab w:val="left" w:pos="440"/>
+              <w:tab w:val="right" w:leader="dot" w:pos="9019"/>
+            </w:tabs>
+            <w:rPr>
+              <w:rFonts w:eastAsiaTheme="minorEastAsia"/>
+              <w:noProof/>
+            </w:rPr>
+          </w:pPr>
+          <w:hyperlink w:anchor="_Toc95680463" w:history="1">
+            <w:r>
+              <w:rPr>
+                <w:rStyle w:val="Hyperlink"/>
+                <w:noProof/>
+              </w:rPr>
+              <w:t>5.</w:t>
+            </w:r>
+            <w:r>
+              <w:rPr>
+                <w:rFonts w:eastAsiaTheme="minorEastAsia"/>
+                <w:noProof/>
+              </w:rPr>
+              <w:tab/>
+            </w:r>
+            <w:r>
+              <w:rPr>
+                <w:rStyle w:val="Hyperlink"/>
+                <w:noProof/>
+              </w:rPr>
+              <w:t>Conclusion</w:t>
+            </w:r>
+            <w:r>
+              <w:rPr>
+                <w:noProof/>
+                <w:webHidden/>
+              </w:rPr>
+              <w:tab/>
+            </w:r>
+            <w:r>
+              <w:rPr>
+                <w:noProof/>
+                <w:webHidden/>
+              </w:rPr>
+              <w:fldChar w:fldCharType="begin"/>
+            </w:r>
+            <w:r>
+              <w:rPr>
+                <w:noProof/>
+                <w:webHidden/>
+              </w:rPr>
+              <w:instrText xml:space="preserve"> PAGEREF _Toc95680463 \h </w:instrText>
+            </w:r>
+            <w:r>
+              <w:rPr>
+                <w:noProof/>
+                <w:webHidden/>
+              </w:rPr>
+            </w:r>
+            <w:r>
+              <w:rPr>
+                <w:noProof/>
+                <w:webHidden/>
+              </w:rPr>
+              <w:fldChar w:fldCharType="separate"/>
+            </w:r>
+            <w:r>
+              <w:rPr>
+                <w:noProof/>
+                <w:webHidden/>
+              </w:rPr>
+              <w:t>3</w:t>
+            </w:r>
+            <w:r>
+              <w:rPr>
+                <w:noProof/>
+                <w:webHidden/>
+              </w:rPr>
+              <w:fldChar w:fldCharType="end"/>
+            </w:r>
+          </w:hyperlink>
+        </w:p>
+        <w:p>
+          <w:r>
+            <w:rPr>
+              <w:b/>
+              <w:bCs/>
+              <w:noProof/>
+            </w:rPr>
+            <w:fldChar w:fldCharType="end"/>
+          </w:r>
         </w:p>
       </w:sdtContent>
     </w:sdt>
@@ -334,7 +1099,252 @@
         <w:br w:type="page"/>
       </w:r>
     </w:p>
-    <w:p/>
+    <w:p>
+      <w:pPr>
+        <w:pStyle w:val="Heading1"/>
+        <w:numPr>
+          <w:ilvl w:val="0"/>
+          <w:numId w:val="1"/>
+        </w:numPr>
+      </w:pPr>
+      <w:bookmarkStart w:id="0" w:name="_Toc95680455"/>
+      <w:r>
+        <w:lastRenderedPageBreak/>
+        <w:t>Team members</w:t>
+      </w:r>
+      <w:bookmarkEnd w:id="0"/>
+    </w:p>
+    <w:p>
+      <w:pPr>
+        <w:ind w:left="720"/>
+      </w:pPr>
+    </w:p>
+    <w:p>
+      <w:pPr>
+        <w:ind w:left="720"/>
+      </w:pPr>
+      <w:r>
+        <w:t>Martin Mechkov – Scrum Trainer</w:t>
+      </w:r>
+    </w:p>
+    <w:p>
+      <w:pPr>
+        <w:ind w:left="720"/>
+      </w:pPr>
+      <w:proofErr w:type="spellStart"/>
+      <w:r>
+        <w:t>Polya</w:t>
+      </w:r>
+      <w:proofErr w:type="spellEnd"/>
+      <w:r>
+        <w:t xml:space="preserve"> Dimitrova – Front-End Developer</w:t>
+      </w:r>
+    </w:p>
+    <w:p>
+      <w:pPr>
+        <w:ind w:left="720"/>
+      </w:pPr>
+      <w:r>
+        <w:t xml:space="preserve">Martin </w:t>
+      </w:r>
+      <w:proofErr w:type="spellStart"/>
+      <w:r>
+        <w:t>Martinov</w:t>
+      </w:r>
+      <w:proofErr w:type="spellEnd"/>
+      <w:r>
+        <w:t xml:space="preserve"> – Back-End Developer</w:t>
+      </w:r>
+    </w:p>
+    <w:p>
+      <w:pPr>
+        <w:ind w:left="720"/>
+      </w:pPr>
+      <w:r>
+        <w:t xml:space="preserve">Kristian </w:t>
+      </w:r>
+      <w:proofErr w:type="spellStart"/>
+      <w:r>
+        <w:t>Tsvetkov</w:t>
+      </w:r>
+      <w:proofErr w:type="spellEnd"/>
+      <w:r>
+        <w:t xml:space="preserve"> – QA Engineer</w:t>
+      </w:r>
+    </w:p>
+    <w:p/>
+    <w:p>
+      <w:pPr>
+        <w:pStyle w:val="Heading1"/>
+        <w:numPr>
+          <w:ilvl w:val="0"/>
+          <w:numId w:val="1"/>
+        </w:numPr>
+      </w:pPr>
+      <w:bookmarkStart w:id="1" w:name="_Toc95680456"/>
+      <w:r>
+        <w:t>Summary</w:t>
+      </w:r>
+      <w:bookmarkEnd w:id="1"/>
+    </w:p>
+    <w:p>
+      <w:pPr>
+        <w:pStyle w:val="Heading2"/>
+        <w:numPr>
+          <w:ilvl w:val="1"/>
+          <w:numId w:val="1"/>
+        </w:numPr>
+      </w:pPr>
+      <w:bookmarkStart w:id="2" w:name="_Toc95680457"/>
+      <w:r>
+        <w:t>Goal</w:t>
+      </w:r>
+      <w:bookmarkEnd w:id="2"/>
+    </w:p>
+    <w:p>
+      <w:pPr>
+        <w:pStyle w:val="ListParagraph"/>
+        <w:ind w:left="1200"/>
+      </w:pPr>
+      <w:proofErr w:type="spellStart"/>
+      <w:r>
+        <w:t>ghghdrhdfh</w:t>
+      </w:r>
+      <w:proofErr w:type="spellEnd"/>
+    </w:p>
+    <w:p>
+      <w:pPr>
+        <w:pStyle w:val="Heading2"/>
+        <w:numPr>
+          <w:ilvl w:val="1"/>
+          <w:numId w:val="1"/>
+        </w:numPr>
+      </w:pPr>
+      <w:bookmarkStart w:id="3" w:name="_Toc95680458"/>
+      <w:r>
+        <w:t>Stages of Realization</w:t>
+      </w:r>
+      <w:bookmarkEnd w:id="3"/>
+    </w:p>
+    <w:p>
+      <w:pPr>
+        <w:pStyle w:val="ListParagraph"/>
+        <w:ind w:left="1200"/>
+      </w:pPr>
+      <w:proofErr w:type="spellStart"/>
+      <w:r>
+        <w:t>Hdrdfhdfhdf</w:t>
+      </w:r>
+      <w:proofErr w:type="spellEnd"/>
+    </w:p>
+    <w:p>
+      <w:pPr>
+        <w:pStyle w:val="Heading2"/>
+        <w:numPr>
+          <w:ilvl w:val="1"/>
+          <w:numId w:val="1"/>
+        </w:numPr>
+      </w:pPr>
+      <w:bookmarkStart w:id="4" w:name="_Toc95680459"/>
+      <w:r>
+        <w:t>Used Technologies</w:t>
+      </w:r>
+      <w:bookmarkEnd w:id="4"/>
+    </w:p>
+    <w:p>
+      <w:pPr>
+        <w:pStyle w:val="ListParagraph"/>
+        <w:ind w:left="1200"/>
+      </w:pPr>
+      <w:proofErr w:type="spellStart"/>
+      <w:r>
+        <w:t>Sdggsdgs</w:t>
+      </w:r>
+      <w:proofErr w:type="spellEnd"/>
+    </w:p>
+    <w:p>
+      <w:pPr>
+        <w:pStyle w:val="Heading2"/>
+        <w:numPr>
+          <w:ilvl w:val="1"/>
+          <w:numId w:val="1"/>
+        </w:numPr>
+      </w:pPr>
+      <w:bookmarkStart w:id="5" w:name="_Toc95680460"/>
+      <w:r>
+        <w:t>Difficulties we encountered</w:t>
+      </w:r>
+      <w:bookmarkEnd w:id="5"/>
+    </w:p>
+    <w:p>
+      <w:pPr>
+        <w:pStyle w:val="ListParagraph"/>
+        <w:ind w:left="1200"/>
+      </w:pPr>
+      <w:proofErr w:type="spellStart"/>
+      <w:r>
+        <w:t>Sdggsdgsdg</w:t>
+      </w:r>
+      <w:proofErr w:type="spellEnd"/>
+    </w:p>
+    <w:p>
+      <w:r>
+        <w:tab/>
+      </w:r>
+    </w:p>
+    <w:p>
+      <w:pPr>
+        <w:pStyle w:val="Heading1"/>
+        <w:numPr>
+          <w:ilvl w:val="0"/>
+          <w:numId w:val="1"/>
+        </w:numPr>
+      </w:pPr>
+      <w:bookmarkStart w:id="6" w:name="_Toc95680461"/>
+      <w:r>
+        <w:t>Block Diagram</w:t>
+      </w:r>
+      <w:bookmarkEnd w:id="6"/>
+    </w:p>
+    <w:p>
+      <w:pPr>
+        <w:ind w:left="720"/>
+      </w:pPr>
+    </w:p>
+    <w:p>
+      <w:pPr>
+        <w:pStyle w:val="Heading1"/>
+        <w:numPr>
+          <w:ilvl w:val="0"/>
+          <w:numId w:val="1"/>
+        </w:numPr>
+      </w:pPr>
+      <w:bookmarkStart w:id="7" w:name="_Toc95680462"/>
+      <w:r>
+        <w:t>Functions</w:t>
+      </w:r>
+      <w:bookmarkEnd w:id="7"/>
+    </w:p>
+    <w:p/>
+    <w:p>
+      <w:pPr>
+        <w:pStyle w:val="Heading1"/>
+        <w:numPr>
+          <w:ilvl w:val="0"/>
+          <w:numId w:val="1"/>
+        </w:numPr>
+      </w:pPr>
+      <w:bookmarkStart w:id="8" w:name="_Toc95680463"/>
+      <w:r>
+        <w:t>Conclusion</w:t>
+      </w:r>
+      <w:bookmarkEnd w:id="8"/>
+    </w:p>
+    <w:p>
+      <w:r>
+        <w:t>.</w:t>
+      </w:r>
+    </w:p>
     <w:sectPr>
       <w:pgSz w:w="11909" w:h="16834" w:code="9"/>
       <w:pgMar w:top="1440" w:right="1440" w:bottom="1440" w:left="1440" w:header="720" w:footer="720" w:gutter="0"/>
@@ -343,6 +1353,135 @@
     </w:sectPr>
   </w:body>
 </w:document>
+</file>
+
+<file path=word/numbering.xml><?xml version="1.0" encoding="utf-8"?>
+<w:numbering xmlns:wpc="http://schemas.microsoft.com/office/word/2010/wordprocessingCanvas" xmlns:cx="http://schemas.microsoft.com/office/drawing/2014/chartex" xmlns:cx1="http://schemas.microsoft.com/office/drawing/2015/9/8/chartex" xmlns:cx2="http://schemas.microsoft.com/office/drawing/2015/10/21/chartex" xmlns:cx3="http://schemas.microsoft.com/office/drawing/2016/5/9/chartex" xmlns:cx4="http://schemas.microsoft.com/office/drawing/2016/5/10/chartex" xmlns:cx5="http://schemas.microsoft.com/office/drawing/2016/5/11/chartex" xmlns:cx6="http://schemas.microsoft.com/office/drawing/2016/5/12/chartex" xmlns:cx7="http://schemas.microsoft.com/office/drawing/2016/5/13/chartex" xmlns:cx8="http://schemas.microsoft.com/office/drawing/2016/5/14/chartex" xmlns:mc="http://schemas.openxmlformats.org/markup-compatibility/2006" xmlns:aink="http://schemas.microsoft.com/office/drawing/2016/ink" xmlns:am3d="http://schemas.microsoft.com/office/drawing/2017/model3d" xmlns:o="urn:schemas-microsoft-com:office:office" xmlns:r="http://schemas.openxmlformats.org/officeDocument/2006/relationships" xmlns:m="http://schemas.openxmlformats.org/officeDocument/2006/math" xmlns:v="urn:schemas-microsoft-com:vml" xmlns:wp14="http://schemas.microsoft.com/office/word/2010/wordprocessingDrawing" xmlns:wp="http://schemas.openxmlformats.org/drawingml/2006/wordprocessingDrawing" xmlns:w10="urn:schemas-microsoft-com:office:word" xmlns:w="http://schemas.openxmlformats.org/wordprocessingml/2006/main" xmlns:w14="http://schemas.microsoft.com/office/word/2010/wordml" xmlns:w15="http://schemas.microsoft.com/office/word/2012/wordml" xmlns:w16cex="http://schemas.microsoft.com/office/word/2018/wordml/cex" xmlns:w16cid="http://schemas.microsoft.com/office/word/2016/wordml/cid" xmlns:w16="http://schemas.microsoft.com/office/word/2018/wordml" xmlns:w16sdtdh="http://schemas.microsoft.com/office/word/2020/wordml/sdtdatahash" xmlns:w16se="http://schemas.microsoft.com/office/word/2015/wordml/symex" xmlns:wpg="http://schemas.microsoft.com/office/word/2010/wordprocessingGroup" xmlns:wpi="http://schemas.microsoft.com/office/word/2010/wordprocessingInk" xmlns:wne="http://schemas.microsoft.com/office/word/2006/wordml" xmlns:wps="http://schemas.microsoft.com/office/word/2010/wordprocessingShape" mc:Ignorable="w14 w15 w16se w16cid w16 w16cex w16sdtdh wp14">
+  <w:abstractNum w:abstractNumId="0" w15:restartNumberingAfterBreak="0">
+    <w:nsid w:val="1F89127D"/>
+    <w:multiLevelType w:val="multilevel"/>
+    <w:tmpl w:val="8F961712"/>
+    <w:lvl w:ilvl="0">
+      <w:start w:val="1"/>
+      <w:numFmt w:val="decimal"/>
+      <w:lvlText w:val="%1."/>
+      <w:lvlJc w:val="left"/>
+      <w:pPr>
+        <w:ind w:left="720" w:hanging="360"/>
+      </w:pPr>
+      <w:rPr>
+        <w:rFonts w:hint="default"/>
+      </w:rPr>
+    </w:lvl>
+    <w:lvl w:ilvl="1">
+      <w:start w:val="1"/>
+      <w:numFmt w:val="decimal"/>
+      <w:isLgl/>
+      <w:lvlText w:val="%1.%2"/>
+      <w:lvlJc w:val="left"/>
+      <w:pPr>
+        <w:ind w:left="1200" w:hanging="480"/>
+      </w:pPr>
+      <w:rPr>
+        <w:rFonts w:hint="default"/>
+      </w:rPr>
+    </w:lvl>
+    <w:lvl w:ilvl="2">
+      <w:start w:val="1"/>
+      <w:numFmt w:val="decimal"/>
+      <w:isLgl/>
+      <w:lvlText w:val="%1.%2.%3"/>
+      <w:lvlJc w:val="left"/>
+      <w:pPr>
+        <w:ind w:left="1800" w:hanging="720"/>
+      </w:pPr>
+      <w:rPr>
+        <w:rFonts w:hint="default"/>
+      </w:rPr>
+    </w:lvl>
+    <w:lvl w:ilvl="3">
+      <w:start w:val="1"/>
+      <w:numFmt w:val="decimal"/>
+      <w:isLgl/>
+      <w:lvlText w:val="%1.%2.%3.%4"/>
+      <w:lvlJc w:val="left"/>
+      <w:pPr>
+        <w:ind w:left="2160" w:hanging="720"/>
+      </w:pPr>
+      <w:rPr>
+        <w:rFonts w:hint="default"/>
+      </w:rPr>
+    </w:lvl>
+    <w:lvl w:ilvl="4">
+      <w:start w:val="1"/>
+      <w:numFmt w:val="decimal"/>
+      <w:isLgl/>
+      <w:lvlText w:val="%1.%2.%3.%4.%5"/>
+      <w:lvlJc w:val="left"/>
+      <w:pPr>
+        <w:ind w:left="2880" w:hanging="1080"/>
+      </w:pPr>
+      <w:rPr>
+        <w:rFonts w:hint="default"/>
+      </w:rPr>
+    </w:lvl>
+    <w:lvl w:ilvl="5">
+      <w:start w:val="1"/>
+      <w:numFmt w:val="decimal"/>
+      <w:isLgl/>
+      <w:lvlText w:val="%1.%2.%3.%4.%5.%6"/>
+      <w:lvlJc w:val="left"/>
+      <w:pPr>
+        <w:ind w:left="3240" w:hanging="1080"/>
+      </w:pPr>
+      <w:rPr>
+        <w:rFonts w:hint="default"/>
+      </w:rPr>
+    </w:lvl>
+    <w:lvl w:ilvl="6">
+      <w:start w:val="1"/>
+      <w:numFmt w:val="decimal"/>
+      <w:isLgl/>
+      <w:lvlText w:val="%1.%2.%3.%4.%5.%6.%7"/>
+      <w:lvlJc w:val="left"/>
+      <w:pPr>
+        <w:ind w:left="3960" w:hanging="1440"/>
+      </w:pPr>
+      <w:rPr>
+        <w:rFonts w:hint="default"/>
+      </w:rPr>
+    </w:lvl>
+    <w:lvl w:ilvl="7">
+      <w:start w:val="1"/>
+      <w:numFmt w:val="decimal"/>
+      <w:isLgl/>
+      <w:lvlText w:val="%1.%2.%3.%4.%5.%6.%7.%8"/>
+      <w:lvlJc w:val="left"/>
+      <w:pPr>
+        <w:ind w:left="4320" w:hanging="1440"/>
+      </w:pPr>
+      <w:rPr>
+        <w:rFonts w:hint="default"/>
+      </w:rPr>
+    </w:lvl>
+    <w:lvl w:ilvl="8">
+      <w:start w:val="1"/>
+      <w:numFmt w:val="decimal"/>
+      <w:isLgl/>
+      <w:lvlText w:val="%1.%2.%3.%4.%5.%6.%7.%8.%9"/>
+      <w:lvlJc w:val="left"/>
+      <w:pPr>
+        <w:ind w:left="4680" w:hanging="1440"/>
+      </w:pPr>
+      <w:rPr>
+        <w:rFonts w:hint="default"/>
+      </w:rPr>
+    </w:lvl>
+  </w:abstractNum>
+  <w:num w:numId="1">
+    <w:abstractNumId w:val="0"/>
+  </w:num>
+</w:numbering>
 </file>
 
 <file path=word/styles.xml><?xml version="1.0" encoding="utf-8"?>
@@ -766,6 +1905,28 @@
       <w:szCs w:val="32"/>
     </w:rPr>
   </w:style>
+  <w:style w:type="paragraph" w:styleId="Heading2">
+    <w:name w:val="heading 2"/>
+    <w:basedOn w:val="Normal"/>
+    <w:next w:val="Normal"/>
+    <w:link w:val="Heading2Char"/>
+    <w:uiPriority w:val="9"/>
+    <w:unhideWhenUsed/>
+    <w:qFormat/>
+    <w:rsid w:val="00526A2A"/>
+    <w:pPr>
+      <w:keepNext/>
+      <w:keepLines/>
+      <w:spacing w:before="40" w:after="0"/>
+      <w:outlineLvl w:val="1"/>
+    </w:pPr>
+    <w:rPr>
+      <w:rFonts w:asciiTheme="majorHAnsi" w:eastAsiaTheme="majorEastAsia" w:hAnsiTheme="majorHAnsi" w:cstheme="majorBidi"/>
+      <w:color w:val="2E74B5" w:themeColor="accent1" w:themeShade="BF"/>
+      <w:sz w:val="26"/>
+      <w:szCs w:val="26"/>
+    </w:rPr>
+  </w:style>
   <w:style w:type="character" w:default="1" w:styleId="DefaultParagraphFont">
     <w:name w:val="Default Paragraph Font"/>
     <w:uiPriority w:val="1"/>
@@ -816,6 +1977,66 @@
     <w:rsid w:val="000009E0"/>
     <w:pPr>
       <w:outlineLvl w:val="9"/>
+    </w:pPr>
+  </w:style>
+  <w:style w:type="paragraph" w:styleId="TOC1">
+    <w:name w:val="toc 1"/>
+    <w:basedOn w:val="Normal"/>
+    <w:next w:val="Normal"/>
+    <w:autoRedefine/>
+    <w:uiPriority w:val="39"/>
+    <w:unhideWhenUsed/>
+    <w:rsid w:val="00526A2A"/>
+    <w:pPr>
+      <w:spacing w:after="100"/>
+    </w:pPr>
+  </w:style>
+  <w:style w:type="character" w:styleId="Hyperlink">
+    <w:name w:val="Hyperlink"/>
+    <w:basedOn w:val="DefaultParagraphFont"/>
+    <w:uiPriority w:val="99"/>
+    <w:unhideWhenUsed/>
+    <w:rsid w:val="00526A2A"/>
+    <w:rPr>
+      <w:color w:val="0563C1" w:themeColor="hyperlink"/>
+      <w:u w:val="single"/>
+    </w:rPr>
+  </w:style>
+  <w:style w:type="paragraph" w:styleId="ListParagraph">
+    <w:name w:val="List Paragraph"/>
+    <w:basedOn w:val="Normal"/>
+    <w:uiPriority w:val="34"/>
+    <w:qFormat/>
+    <w:rsid w:val="00526A2A"/>
+    <w:pPr>
+      <w:ind w:left="720"/>
+      <w:contextualSpacing/>
+    </w:pPr>
+  </w:style>
+  <w:style w:type="character" w:customStyle="1" w:styleId="Heading2Char">
+    <w:name w:val="Heading 2 Char"/>
+    <w:basedOn w:val="DefaultParagraphFont"/>
+    <w:link w:val="Heading2"/>
+    <w:uiPriority w:val="9"/>
+    <w:rsid w:val="00526A2A"/>
+    <w:rPr>
+      <w:rFonts w:asciiTheme="majorHAnsi" w:eastAsiaTheme="majorEastAsia" w:hAnsiTheme="majorHAnsi" w:cstheme="majorBidi"/>
+      <w:color w:val="2E74B5" w:themeColor="accent1" w:themeShade="BF"/>
+      <w:sz w:val="26"/>
+      <w:szCs w:val="26"/>
+    </w:rPr>
+  </w:style>
+  <w:style w:type="paragraph" w:styleId="TOC2">
+    <w:name w:val="toc 2"/>
+    <w:basedOn w:val="Normal"/>
+    <w:next w:val="Normal"/>
+    <w:autoRedefine/>
+    <w:uiPriority w:val="39"/>
+    <w:unhideWhenUsed/>
+    <w:rsid w:val="00526A2A"/>
+    <w:pPr>
+      <w:spacing w:after="100"/>
+      <w:ind w:left="220"/>
     </w:pPr>
   </w:style>
 </w:styles>

</xml_diff>